<commit_message>
Agregado diagrama a la documentacion.
</commit_message>
<xml_diff>
--- a/ransom/doc/Anteproyecto - Ransom v2.docx
+++ b/ransom/doc/Anteproyecto - Ransom v2.docx
@@ -1,6 +1,6 @@
 
 <file path=word/document.xml><?xml version="1.0" encoding="utf-8"?>
-<w:document xmlns:ve="http://schemas.openxmlformats.org/markup-compatibility/2006" xmlns:o="urn:schemas-microsoft-com:office:office" xmlns:r="http://schemas.openxmlformats.org/officeDocument/2006/relationships" xmlns:m="http://schemas.openxmlformats.org/officeDocument/2006/math" xmlns:v="urn:schemas-microsoft-com:vml" xmlns:wp="http://schemas.openxmlformats.org/drawingml/2006/wordprocessingDrawing" xmlns:w10="urn:schemas-microsoft-com:office:word" xmlns:w="http://schemas.openxmlformats.org/wordprocessingml/2006/main" xmlns:wne="http://schemas.microsoft.com/office/word/2006/wordml">
+<w:document xmlns:wpc="http://schemas.microsoft.com/office/word/2010/wordprocessingCanvas" xmlns:mc="http://schemas.openxmlformats.org/markup-compatibility/2006" xmlns:o="urn:schemas-microsoft-com:office:office" xmlns:r="http://schemas.openxmlformats.org/officeDocument/2006/relationships" xmlns:m="http://schemas.openxmlformats.org/officeDocument/2006/math" xmlns:v="urn:schemas-microsoft-com:vml" xmlns:wp14="http://schemas.microsoft.com/office/word/2010/wordprocessingDrawing" xmlns:wp="http://schemas.openxmlformats.org/drawingml/2006/wordprocessingDrawing" xmlns:w10="urn:schemas-microsoft-com:office:word" xmlns:w="http://schemas.openxmlformats.org/wordprocessingml/2006/main" xmlns:w14="http://schemas.microsoft.com/office/word/2010/wordml" xmlns:wpg="http://schemas.microsoft.com/office/word/2010/wordprocessingGroup" xmlns:wpi="http://schemas.microsoft.com/office/word/2010/wordprocessingInk" xmlns:wne="http://schemas.microsoft.com/office/word/2006/wordml" xmlns:wps="http://schemas.microsoft.com/office/word/2010/wordprocessingShape" mc:Ignorable="w14 wp14">
   <w:body>
     <w:p>
       <w:pPr>
@@ -40,10 +40,10 @@
                     </pic:cNvPicPr>
                   </pic:nvPicPr>
                   <pic:blipFill>
-                    <a:blip r:embed="rId8" cstate="print">
+                    <a:blip r:embed="rId9" cstate="print">
                       <a:extLst>
                         <a:ext uri="{28A0092B-C50C-407E-A947-70E740481C1C}">
-                          <a14:useLocalDpi xmlns="" xmlns:wpc="http://schemas.microsoft.com/office/word/2010/wordprocessingCanvas" xmlns:mc="http://schemas.openxmlformats.org/markup-compatibility/2006" xmlns:o="urn:schemas-microsoft-com:office:office" xmlns:v="urn:schemas-microsoft-com:vml" xmlns:wp14="http://schemas.microsoft.com/office/word/2010/wordprocessingDrawing" xmlns:w10="urn:schemas-microsoft-com:office:word" xmlns:w="http://schemas.openxmlformats.org/wordprocessingml/2006/main" xmlns:w14="http://schemas.microsoft.com/office/word/2010/wordml" xmlns:wpg="http://schemas.microsoft.com/office/word/2010/wordprocessingGroup" xmlns:wpi="http://schemas.microsoft.com/office/word/2010/wordprocessingInk" xmlns:wps="http://schemas.microsoft.com/office/word/2010/wordprocessingShape" xmlns:a14="http://schemas.microsoft.com/office/drawing/2010/main" val="0"/>
+                          <a14:useLocalDpi xmlns:a14="http://schemas.microsoft.com/office/drawing/2010/main" val="0"/>
                         </a:ext>
                       </a:extLst>
                     </a:blip>
@@ -379,7 +379,25 @@
           <w:sz w:val="26"/>
           <w:szCs w:val="26"/>
         </w:rPr>
-        <w:t>: Matias Blanco León y Diego Moreno Montes</w:t>
+        <w:t xml:space="preserve">: </w:t>
+      </w:r>
+      <w:proofErr w:type="spellStart"/>
+      <w:r>
+        <w:rPr>
+          <w:rFonts w:ascii="Times New Roman" w:hAnsi="Times New Roman" w:cs="Times New Roman"/>
+          <w:sz w:val="26"/>
+          <w:szCs w:val="26"/>
+        </w:rPr>
+        <w:t>Matias</w:t>
+      </w:r>
+      <w:proofErr w:type="spellEnd"/>
+      <w:r>
+        <w:rPr>
+          <w:rFonts w:ascii="Times New Roman" w:hAnsi="Times New Roman" w:cs="Times New Roman"/>
+          <w:sz w:val="26"/>
+          <w:szCs w:val="26"/>
+        </w:rPr>
+        <w:t xml:space="preserve"> Blanco León y Diego Moreno Montes</w:t>
       </w:r>
     </w:p>
     <w:p>
@@ -946,7 +964,7 @@
                 <w:noProof/>
                 <w:webHidden/>
               </w:rPr>
-              <w:t>5</w:t>
+              <w:t>6</w:t>
             </w:r>
             <w:r>
               <w:rPr>
@@ -1036,7 +1054,7 @@
                 <w:noProof/>
                 <w:webHidden/>
               </w:rPr>
-              <w:t>6</w:t>
+              <w:t>7</w:t>
             </w:r>
             <w:r>
               <w:rPr>
@@ -1104,9 +1122,7 @@
         <w:lastRenderedPageBreak/>
         <w:t>Descripción Breve.</w:t>
       </w:r>
-      <w:bookmarkStart w:id="1" w:name="_GoBack"/>
       <w:bookmarkEnd w:id="0"/>
-      <w:bookmarkEnd w:id="1"/>
     </w:p>
     <w:p>
       <w:pPr>
@@ -1121,7 +1137,31 @@
         <w:jc w:val="both"/>
       </w:pPr>
       <w:r>
-        <w:t>La mecánica de nuestro juego será algo similar al mítico juego Commandos de Pyro Studios, (salvando las distancias evidentemente) llevando a nuestro héroe por unos escenarios donde tendremos que localizar a los rehenes y se nos presentarán obstáculos y enemigos que tendremos que abatir.</w:t>
+        <w:t xml:space="preserve">La mecánica de nuestro juego será algo similar al mítico juego </w:t>
+      </w:r>
+      <w:proofErr w:type="spellStart"/>
+      <w:r>
+        <w:t>Commandos</w:t>
+      </w:r>
+      <w:proofErr w:type="spellEnd"/>
+      <w:r>
+        <w:t xml:space="preserve"> de </w:t>
+      </w:r>
+      <w:proofErr w:type="spellStart"/>
+      <w:r>
+        <w:t>Pyro</w:t>
+      </w:r>
+      <w:proofErr w:type="spellEnd"/>
+      <w:r>
+        <w:t xml:space="preserve"> </w:t>
+      </w:r>
+      <w:proofErr w:type="spellStart"/>
+      <w:r>
+        <w:t>Studios</w:t>
+      </w:r>
+      <w:proofErr w:type="spellEnd"/>
+      <w:r>
+        <w:t>, (salvando las distancias evidentemente) llevando a nuestro héroe por unos escenarios donde tendremos que localizar a los rehenes y se nos presentarán obstáculos y enemigos que tendremos que abatir.</w:t>
       </w:r>
     </w:p>
     <w:p>
@@ -1129,7 +1169,31 @@
         <w:jc w:val="both"/>
       </w:pPr>
       <w:r>
-        <w:t>La estética del juego, hemos pensado en algo futurista tipo Tron, y un ejemplo gráfico es el juego Frozen Synapse, el cual se asemeja mucho a nuestro concepto pero sin llegar a ser tan estratégico y más en plan de acción directa.</w:t>
+        <w:t xml:space="preserve">La estética del juego, hemos pensado en algo futurista tipo </w:t>
+      </w:r>
+      <w:proofErr w:type="spellStart"/>
+      <w:r>
+        <w:t>Tron</w:t>
+      </w:r>
+      <w:proofErr w:type="spellEnd"/>
+      <w:r>
+        <w:t xml:space="preserve">, y un ejemplo gráfico es el juego </w:t>
+      </w:r>
+      <w:proofErr w:type="spellStart"/>
+      <w:r>
+        <w:t>Frozen</w:t>
+      </w:r>
+      <w:proofErr w:type="spellEnd"/>
+      <w:r>
+        <w:t xml:space="preserve"> </w:t>
+      </w:r>
+      <w:proofErr w:type="spellStart"/>
+      <w:r>
+        <w:t>Synapse</w:t>
+      </w:r>
+      <w:proofErr w:type="spellEnd"/>
+      <w:r>
+        <w:t>, el cual se asemeja mucho a nuestro concepto pero sin llegar a ser tan estratégico y más en plan de acción directa.</w:t>
       </w:r>
     </w:p>
     <w:p>
@@ -1150,7 +1214,7 @@
           <w:szCs w:val="24"/>
         </w:rPr>
       </w:pPr>
-      <w:bookmarkStart w:id="2" w:name="_Toc358671475"/>
+      <w:bookmarkStart w:id="1" w:name="_Toc358671475"/>
       <w:r>
         <w:rPr>
           <w:rFonts w:ascii="Times New Roman" w:hAnsi="Times New Roman" w:cs="Times New Roman"/>
@@ -1160,7 +1224,7 @@
         </w:rPr>
         <w:t>Descriptores.</w:t>
       </w:r>
-      <w:bookmarkEnd w:id="2"/>
+      <w:bookmarkEnd w:id="1"/>
     </w:p>
     <w:p>
       <w:r>
@@ -1185,7 +1249,7 @@
           <w:szCs w:val="24"/>
         </w:rPr>
       </w:pPr>
-      <w:bookmarkStart w:id="3" w:name="_Toc358671476"/>
+      <w:bookmarkStart w:id="2" w:name="_Toc358671476"/>
       <w:r>
         <w:rPr>
           <w:rFonts w:ascii="Times New Roman" w:hAnsi="Times New Roman" w:cs="Times New Roman"/>
@@ -1195,7 +1259,7 @@
         </w:rPr>
         <w:t>Requisitos.</w:t>
       </w:r>
-      <w:bookmarkEnd w:id="3"/>
+      <w:bookmarkEnd w:id="2"/>
     </w:p>
     <w:p>
       <w:r>
@@ -1218,7 +1282,15 @@
         <w:t>Implementación de IA para los enemigos.</w:t>
       </w:r>
       <w:r>
-        <w:t xml:space="preserve"> Se han creado rutas por donde se moverán los enemigos, preconfiguradas en XML dentro del fichero </w:t>
+        <w:t xml:space="preserve"> Se han creado rutas por donde se moverán los enemigos, </w:t>
+      </w:r>
+      <w:proofErr w:type="spellStart"/>
+      <w:r>
+        <w:t>preconfiguradas</w:t>
+      </w:r>
+      <w:proofErr w:type="spellEnd"/>
+      <w:r>
+        <w:t xml:space="preserve"> en XML dentro del fichero </w:t>
       </w:r>
       <w:r>
         <w:rPr>
@@ -1229,14 +1301,22 @@
       <w:r>
         <w:t xml:space="preserve"> en la carpeta </w:t>
       </w:r>
+      <w:proofErr w:type="spellStart"/>
       <w:r>
         <w:rPr>
           <w:b/>
         </w:rPr>
         <w:t>config</w:t>
       </w:r>
-      <w:r>
-        <w:t xml:space="preserve"> del juego. También cada enemigo tendrá una maquina de estados (Ver </w:t>
+      <w:proofErr w:type="spellEnd"/>
+      <w:r>
+        <w:t xml:space="preserve"> del juego. También cada enemigo tendrá una </w:t>
+      </w:r>
+      <w:r>
+        <w:t>máquina</w:t>
+      </w:r>
+      <w:r>
+        <w:t xml:space="preserve"> de estados (Ver </w:t>
       </w:r>
       <w:r>
         <w:t>ilustración 1</w:t>
@@ -1247,264 +1327,156 @@
     </w:p>
     <w:p>
       <w:pPr>
+        <w:spacing w:line="240" w:lineRule="auto"/>
+        <w:jc w:val="center"/>
+        <w:rPr>
+          <w:rFonts w:ascii="Times New Roman" w:hAnsi="Times New Roman" w:cs="Times New Roman"/>
+          <w:sz w:val="24"/>
+          <w:szCs w:val="24"/>
+        </w:rPr>
+      </w:pPr>
+      <w:r>
+        <w:rPr>
+          <w:noProof/>
+          <w:lang w:eastAsia="es-ES"/>
+        </w:rPr>
+        <w:drawing>
+          <wp:inline distT="0" distB="0" distL="0" distR="0" wp14:anchorId="277B3D3F" wp14:editId="3DE95707">
+            <wp:extent cx="4616605" cy="3264874"/>
+            <wp:effectExtent l="0" t="0" r="0" b="0"/>
+            <wp:docPr id="6" name="Imagen 6" descr="D:\Curso de Experto en Programacion de Videojuegos 2012-2013\cedv-grupo4\ransom\doc\diagrama_estados.jpg"/>
+            <wp:cNvGraphicFramePr>
+              <a:graphicFrameLocks xmlns:a="http://schemas.openxmlformats.org/drawingml/2006/main" noChangeAspect="1"/>
+            </wp:cNvGraphicFramePr>
+            <a:graphic xmlns:a="http://schemas.openxmlformats.org/drawingml/2006/main">
+              <a:graphicData uri="http://schemas.openxmlformats.org/drawingml/2006/picture">
+                <pic:pic xmlns:pic="http://schemas.openxmlformats.org/drawingml/2006/picture">
+                  <pic:nvPicPr>
+                    <pic:cNvPr id="0" name="Picture 6" descr="D:\Curso de Experto en Programacion de Videojuegos 2012-2013\cedv-grupo4\ransom\doc\diagrama_estados.jpg"/>
+                    <pic:cNvPicPr>
+                      <a:picLocks noChangeAspect="1" noChangeArrowheads="1"/>
+                    </pic:cNvPicPr>
+                  </pic:nvPicPr>
+                  <pic:blipFill>
+                    <a:blip r:embed="rId10">
+                      <a:extLst>
+                        <a:ext uri="{28A0092B-C50C-407E-A947-70E740481C1C}">
+                          <a14:useLocalDpi xmlns:a14="http://schemas.microsoft.com/office/drawing/2010/main" val="0"/>
+                        </a:ext>
+                      </a:extLst>
+                    </a:blip>
+                    <a:srcRect/>
+                    <a:stretch>
+                      <a:fillRect/>
+                    </a:stretch>
+                  </pic:blipFill>
+                  <pic:spPr bwMode="auto">
+                    <a:xfrm>
+                      <a:off x="0" y="0"/>
+                      <a:ext cx="4627155" cy="3272335"/>
+                    </a:xfrm>
+                    <a:prstGeom prst="rect">
+                      <a:avLst/>
+                    </a:prstGeom>
+                    <a:noFill/>
+                    <a:ln>
+                      <a:noFill/>
+                    </a:ln>
+                  </pic:spPr>
+                </pic:pic>
+              </a:graphicData>
+            </a:graphic>
+          </wp:inline>
+        </w:drawing>
+      </w:r>
+    </w:p>
+    <w:p>
+      <w:pPr>
         <w:pStyle w:val="Prrafodelista"/>
-        <w:spacing w:line="360" w:lineRule="auto"/>
+        <w:spacing w:line="240" w:lineRule="auto"/>
         <w:ind w:left="1440"/>
         <w:contextualSpacing w:val="0"/>
-        <w:jc w:val="both"/>
-        <w:rPr>
-          <w:rFonts w:ascii="Times New Roman" w:hAnsi="Times New Roman" w:cs="Times New Roman"/>
-          <w:sz w:val="24"/>
+        <w:jc w:val="center"/>
+        <w:rPr>
+          <w:rFonts w:cs="Times New Roman"/>
+          <w:sz w:val="20"/>
           <w:szCs w:val="24"/>
         </w:rPr>
       </w:pPr>
       <w:r>
         <w:rPr>
-          <w:noProof/>
-        </w:rPr>
-        <w:pict>
-          <v:shapetype id="_x0000_t202" coordsize="21600,21600" o:spt="202" path="m,l,21600r21600,l21600,xe">
-            <v:stroke joinstyle="miter"/>
-            <v:path gradientshapeok="t" o:connecttype="rect"/>
-          </v:shapetype>
-          <v:shape id="_x0000_s1042" type="#_x0000_t202" style="position:absolute;left:0;text-align:left;margin-left:72.6pt;margin-top:133.2pt;width:373.8pt;height:.05pt;z-index:251658240" stroked="f">
-            <v:textbox style="mso-fit-shape-to-text:t" inset="0,0,0,0">
-              <w:txbxContent>
-                <w:p>
-                  <w:pPr>
-                    <w:pStyle w:val="Epgrafe"/>
-                    <w:rPr>
-                      <w:rFonts w:ascii="Times New Roman" w:hAnsi="Times New Roman" w:cs="Times New Roman"/>
-                      <w:sz w:val="24"/>
-                      <w:szCs w:val="24"/>
-                    </w:rPr>
-                  </w:pPr>
-                  <w:r>
-                    <w:t xml:space="preserve">Ilustración </w:t>
-                  </w:r>
-                  <w:fldSimple w:instr=" SEQ Ilustración \* ARABIC ">
-                    <w:r>
-                      <w:rPr>
-                        <w:noProof/>
-                      </w:rPr>
-                      <w:t>1</w:t>
-                    </w:r>
-                  </w:fldSimple>
-                </w:p>
-              </w:txbxContent>
-            </v:textbox>
-          </v:shape>
-        </w:pict>
-      </w:r>
-      <w:r>
-        <w:rPr>
-          <w:rFonts w:ascii="Times New Roman" w:hAnsi="Times New Roman" w:cs="Times New Roman"/>
+          <w:rFonts w:cs="Times New Roman"/>
+          <w:sz w:val="20"/>
+          <w:szCs w:val="24"/>
+        </w:rPr>
+        <w:t>Ilustración 1</w:t>
+      </w:r>
+    </w:p>
+    <w:p>
+      <w:r>
+        <w:lastRenderedPageBreak/>
+        <w:t xml:space="preserve">El enemigo se encuentra en estado </w:t>
+      </w:r>
+      <w:r>
+        <w:rPr>
           <w:b/>
-          <w:noProof/>
-          <w:sz w:val="28"/>
-          <w:szCs w:val="24"/>
-          <w:lang w:eastAsia="es-ES"/>
-        </w:rPr>
-        <w:pict>
-          <v:group id="_x0000_s1027" editas="canvas" style="position:absolute;margin-left:0;margin-top:0;width:373.8pt;height:128pt;z-index:251657216;mso-position-horizontal-relative:char;mso-position-vertical-relative:line" coordorigin="3616,2800" coordsize="7476,2560">
-            <o:lock v:ext="edit" aspectratio="t"/>
-            <v:rect id="_x0000_s1026" style="position:absolute;left:3616;top:2800;width:7476;height:2560" filled="f" stroked="f">
-              <v:fill o:detectmouseclick="t"/>
-              <v:path o:connecttype="none"/>
-              <o:lock v:ext="edit" text="t"/>
-            </v:rect>
-            <v:oval id="_x0000_s1028" style="position:absolute;left:3624;top:3168;width:1159;height:649">
-              <v:shadow on="t" opacity=".5" offset="6pt,6pt"/>
-              <v:textbox>
-                <w:txbxContent>
-                  <w:p>
-                    <w:r>
-                      <w:t>Vigila</w:t>
-                    </w:r>
-                  </w:p>
-                </w:txbxContent>
-              </v:textbox>
-            </v:oval>
-            <v:oval id="_x0000_s1029" style="position:absolute;left:6692;top:3171;width:1158;height:647">
-              <v:shadow on="t" opacity=".5" offset="6pt,6pt"/>
-              <v:textbox>
-                <w:txbxContent>
-                  <w:p>
-                    <w:r>
-                      <w:t>Alerta</w:t>
-                    </w:r>
-                  </w:p>
-                </w:txbxContent>
-              </v:textbox>
-            </v:oval>
-            <v:oval id="_x0000_s1030" style="position:absolute;left:6620;top:4594;width:1334;height:646">
-              <v:shadow on="t" opacity=".5" offset="6pt,6pt"/>
-              <v:textbox>
-                <w:txbxContent>
-                  <w:p>
-                    <w:r>
-                      <w:t>Dispara</w:t>
-                    </w:r>
-                  </w:p>
-                </w:txbxContent>
-              </v:textbox>
-            </v:oval>
-            <v:oval id="_x0000_s1031" style="position:absolute;left:9490;top:3171;width:1482;height:646">
-              <v:shadow on="t" opacity=".5" offset="6pt,6pt"/>
-              <v:textbox>
-                <w:txbxContent>
-                  <w:p>
-                    <w:r>
-                      <w:t>Persigue</w:t>
-                    </w:r>
-                  </w:p>
-                </w:txbxContent>
-              </v:textbox>
-            </v:oval>
-            <v:shapetype id="_x0000_t32" coordsize="21600,21600" o:spt="32" o:oned="t" path="m,l21600,21600e" filled="f">
-              <v:path arrowok="t" fillok="f" o:connecttype="none"/>
-              <o:lock v:ext="edit" shapetype="t"/>
-            </v:shapetype>
-            <v:shape id="_x0000_s1032" type="#_x0000_t32" style="position:absolute;left:4783;top:3493;width:1909;height:2" o:connectortype="straight">
-              <v:stroke endarrow="block"/>
-            </v:shape>
-            <v:shape id="_x0000_s1033" type="#_x0000_t32" style="position:absolute;left:7850;top:3494;width:1640;height:1;flip:y" o:connectortype="straight">
-              <v:stroke endarrow="block"/>
-            </v:shape>
-            <v:shapetype id="_x0000_t38" coordsize="21600,21600" o:spt="38" o:oned="t" path="m,c@0,0@1,5400@1,10800@1,16200@2,21600,21600,21600e" filled="f">
-              <v:formulas>
-                <v:f eqn="mid #0 0"/>
-                <v:f eqn="val #0"/>
-                <v:f eqn="mid #0 21600"/>
-              </v:formulas>
-              <v:path arrowok="t" fillok="f" o:connecttype="none"/>
-              <v:handles>
-                <v:h position="#0,center"/>
-              </v:handles>
-              <o:lock v:ext="edit" shapetype="t"/>
-            </v:shapetype>
-            <v:shape id="_x0000_s1035" type="#_x0000_t38" style="position:absolute;left:7216;top:156;width:3;height:6027;rotation:270;flip:x" o:connectortype="curved" adj="2613600,40304,-70243200">
-              <v:stroke endarrow="block"/>
-            </v:shape>
-            <v:shapetype id="_x0000_t37" coordsize="21600,21600" o:spt="37" o:oned="t" path="m,c10800,,21600,10800,21600,21600e" filled="f">
-              <v:path arrowok="t" fillok="f" o:connecttype="none"/>
-              <o:lock v:ext="edit" shapetype="t"/>
-            </v:shapetype>
-            <v:shape id="_x0000_s1039" type="#_x0000_t37" style="position:absolute;left:8543;top:3228;width:1100;height:2277;rotation:90" o:connectortype="curved" adj="-191572,-112809,-191572">
-              <v:stroke endarrow="block"/>
-            </v:shape>
-            <v:shape id="_x0000_s1040" type="#_x0000_t38" style="position:absolute;left:7237;top:4166;width:966;height:79;rotation:90;flip:x" o:connectortype="curved" adj="10778,3225782,-161106">
-              <v:stroke endarrow="block"/>
-            </v:shape>
-            <v:shape id="_x0000_s1041" type="#_x0000_t38" style="position:absolute;left:6356;top:4182;width:966;height:47;rotation:270" o:connectortype="curved" adj="10800,-5866009,-141764">
-              <v:stroke endarrow="block"/>
-            </v:shape>
-            <v:shape id="_x0000_s1043" type="#_x0000_t38" style="position:absolute;left:8249;top:3232;width:967;height:1948;rotation:270" o:connectortype="curved" adj="15859,-141531,-162704">
-              <v:stroke endarrow="block"/>
-            </v:shape>
-          </v:group>
-        </w:pict>
-      </w:r>
-      <w:r>
-        <w:rPr>
-          <w:rFonts w:ascii="Times New Roman" w:hAnsi="Times New Roman" w:cs="Times New Roman"/>
-          <w:sz w:val="24"/>
-          <w:szCs w:val="24"/>
-        </w:rPr>
-        <w:pict>
-          <v:shapetype id="_x0000_t75" coordsize="21600,21600" o:spt="75" o:preferrelative="t" path="m@4@5l@4@11@9@11@9@5xe" filled="f" stroked="f">
-            <v:stroke joinstyle="miter"/>
-            <v:formulas>
-              <v:f eqn="if lineDrawn pixelLineWidth 0"/>
-              <v:f eqn="sum @0 1 0"/>
-              <v:f eqn="sum 0 0 @1"/>
-              <v:f eqn="prod @2 1 2"/>
-              <v:f eqn="prod @3 21600 pixelWidth"/>
-              <v:f eqn="prod @3 21600 pixelHeight"/>
-              <v:f eqn="sum @0 0 1"/>
-              <v:f eqn="prod @6 1 2"/>
-              <v:f eqn="prod @7 21600 pixelWidth"/>
-              <v:f eqn="sum @8 21600 0"/>
-              <v:f eqn="prod @7 21600 pixelHeight"/>
-              <v:f eqn="sum @10 21600 0"/>
-            </v:formulas>
-            <v:path o:extrusionok="f" gradientshapeok="t" o:connecttype="rect"/>
-            <o:lock v:ext="edit" aspectratio="t"/>
-          </v:shapetype>
-          <v:shape id="_x0000_i1025" type="#_x0000_t75" style="width:374.05pt;height:128.2pt">
-            <v:imagedata croptop="-65520f" cropbottom="65520f"/>
-          </v:shape>
-        </w:pict>
-      </w:r>
-    </w:p>
-    <w:p>
-      <w:pPr>
-        <w:pStyle w:val="Prrafodelista"/>
-        <w:spacing w:line="360" w:lineRule="auto"/>
-        <w:ind w:left="1440"/>
-        <w:contextualSpacing w:val="0"/>
-        <w:jc w:val="both"/>
-        <w:rPr>
-          <w:rFonts w:ascii="Times New Roman" w:hAnsi="Times New Roman" w:cs="Times New Roman"/>
-          <w:sz w:val="24"/>
-          <w:szCs w:val="24"/>
-        </w:rPr>
-      </w:pPr>
-    </w:p>
-    <w:p>
-      <w:r>
-        <w:t xml:space="preserve">El enemigo se encuentra en estado </w:t>
+        </w:rPr>
+        <w:t>Vigila</w:t>
+      </w:r>
+      <w:r>
+        <w:t xml:space="preserve"> si ve a nuestro </w:t>
+      </w:r>
+      <w:r>
+        <w:t>héroe</w:t>
+      </w:r>
+      <w:r>
+        <w:t xml:space="preserve"> entra en </w:t>
       </w:r>
       <w:r>
         <w:rPr>
           <w:b/>
         </w:rPr>
-        <w:t>Vigila</w:t>
-      </w:r>
-      <w:r>
-        <w:t xml:space="preserve"> si ve a nuestro </w:t>
+        <w:t>Alerta</w:t>
+      </w:r>
+      <w:r>
+        <w:t xml:space="preserve"> si perdura la visión durante unos 2 segundos, pasa al estado de </w:t>
+      </w:r>
+      <w:proofErr w:type="spellStart"/>
+      <w:r>
+        <w:rPr>
+          <w:b/>
+        </w:rPr>
+        <w:t>Dispara</w:t>
+      </w:r>
+      <w:proofErr w:type="spellEnd"/>
+      <w:r>
+        <w:t xml:space="preserve">, en caso de que nuestro </w:t>
       </w:r>
       <w:r>
         <w:t>héroe</w:t>
       </w:r>
       <w:r>
-        <w:t xml:space="preserve"> entra en </w:t>
+        <w:t xml:space="preserve"> desaparece del campo de visión del enemigo </w:t>
+      </w:r>
+      <w:r>
+        <w:t xml:space="preserve">pasa al estado </w:t>
       </w:r>
       <w:r>
         <w:rPr>
           <w:b/>
         </w:rPr>
-        <w:t>Alerta</w:t>
-      </w:r>
-      <w:r>
-        <w:t xml:space="preserve"> si perdura la visión durante unos 2 segundos, pasa al estado de </w:t>
-      </w:r>
-      <w:r>
-        <w:rPr>
-          <w:b/>
-        </w:rPr>
-        <w:t>Dispara</w:t>
-      </w:r>
-      <w:r>
-        <w:t xml:space="preserve">, en caso de que nuestro </w:t>
+        <w:t>Persigue</w:t>
+      </w:r>
+      <w:r>
+        <w:t xml:space="preserve"> (ir a la última posición de nuestro </w:t>
       </w:r>
       <w:r>
         <w:t>héroe</w:t>
       </w:r>
-      <w:r>
-        <w:t xml:space="preserve"> desaparece del campo de visión del enemigo </w:t>
-      </w:r>
-      <w:r>
-        <w:t xml:space="preserve">pasa al estado </w:t>
-      </w:r>
-      <w:r>
-        <w:rPr>
-          <w:b/>
-        </w:rPr>
-        <w:t>Persigue</w:t>
-      </w:r>
-      <w:r>
-        <w:t xml:space="preserve"> (ir a la última posición de nuestro heroe conocida por el enemigo), si lo vuelve a ver pasa al estado </w:t>
+      <w:bookmarkStart w:id="3" w:name="_GoBack"/>
+      <w:bookmarkEnd w:id="3"/>
+      <w:r>
+        <w:t xml:space="preserve"> conocida por el enemigo), si lo vuelve a ver pasa al estado </w:t>
       </w:r>
       <w:r>
         <w:rPr>
@@ -1534,7 +1506,15 @@
         </w:numPr>
       </w:pPr>
       <w:r>
-        <w:t>Uso de AdvancedOgreFramework para los estados del juego.</w:t>
+        <w:t xml:space="preserve">Uso de </w:t>
+      </w:r>
+      <w:proofErr w:type="spellStart"/>
+      <w:r>
+        <w:t>AdvancedOgreFramework</w:t>
+      </w:r>
+      <w:proofErr w:type="spellEnd"/>
+      <w:r>
+        <w:t xml:space="preserve"> para los estados del juego.</w:t>
       </w:r>
     </w:p>
     <w:p>
@@ -1551,7 +1531,15 @@
         </w:numPr>
       </w:pPr>
       <w:r>
-        <w:t>Uso de SDKTrays para los menús.</w:t>
+        <w:t xml:space="preserve">Uso de </w:t>
+      </w:r>
+      <w:proofErr w:type="spellStart"/>
+      <w:r>
+        <w:t>SDKTrays</w:t>
+      </w:r>
+      <w:proofErr w:type="spellEnd"/>
+      <w:r>
+        <w:t xml:space="preserve"> para los menús.</w:t>
       </w:r>
     </w:p>
     <w:p>
@@ -1568,21 +1556,7 @@
         </w:numPr>
       </w:pPr>
       <w:r>
-        <w:t>Creación/Uso de un editor de escenarios. Con herramientas como Tiled (</w:t>
-      </w:r>
-      <w:hyperlink r:id="rId9" w:history="1">
-        <w:r>
-          <w:rPr>
-            <w:rStyle w:val="Hipervnculo"/>
-            <w:rFonts w:ascii="Times New Roman" w:hAnsi="Times New Roman" w:cs="Times New Roman"/>
-            <w:sz w:val="24"/>
-            <w:szCs w:val="24"/>
-          </w:rPr>
-          <w:t>http://www.mapeditor.org/</w:t>
-        </w:r>
-      </w:hyperlink>
-      <w:r>
-        <w:t>)</w:t>
+        <w:t>Escenarios aleatorios, para que car partida sea una incógnita.</w:t>
       </w:r>
     </w:p>
     <w:p>
@@ -1672,7 +1646,15 @@
         </w:numPr>
       </w:pPr>
       <w:r>
-        <w:t>Un minimapa, orientándonos de la posición de los enemigos y los rehenes.</w:t>
+        <w:t xml:space="preserve">Un </w:t>
+      </w:r>
+      <w:proofErr w:type="spellStart"/>
+      <w:r>
+        <w:t>minimapa</w:t>
+      </w:r>
+      <w:proofErr w:type="spellEnd"/>
+      <w:r>
+        <w:t>, orientándonos de la posición de los enemigos y los rehenes.</w:t>
       </w:r>
     </w:p>
     <w:p>
@@ -1702,7 +1684,15 @@
         <w:tab/>
       </w:r>
       <w:r>
-        <w:t xml:space="preserve">pantalla aparecerá un overlay con la imagen de la cara de nuestro </w:t>
+        <w:t xml:space="preserve">pantalla aparecerá un </w:t>
+      </w:r>
+      <w:proofErr w:type="spellStart"/>
+      <w:r>
+        <w:t>overlay</w:t>
+      </w:r>
+      <w:proofErr w:type="spellEnd"/>
+      <w:r>
+        <w:t xml:space="preserve"> con la imagen de la cara de nuestro </w:t>
       </w:r>
       <w:r>
         <w:t>héroe</w:t>
@@ -1818,7 +1808,15 @@
         <w:t xml:space="preserve">. </w:t>
       </w:r>
       <w:r>
-        <w:t xml:space="preserve">En principio, se manejaría munición infinita, pero podría ser susceptible de tener balas contadas y agotadas éstas poder recargar </w:t>
+        <w:t xml:space="preserve">En principio, se manejaría munición infinita, pero podría ser susceptible de tener balas contadas y agotadas </w:t>
+      </w:r>
+      <w:proofErr w:type="gramStart"/>
+      <w:r>
+        <w:t>éstas</w:t>
+      </w:r>
+      <w:proofErr w:type="gramEnd"/>
+      <w:r>
+        <w:t xml:space="preserve"> poder recargar </w:t>
       </w:r>
       <w:r>
         <w:t xml:space="preserve">recogiendo </w:t>
@@ -1883,7 +1881,15 @@
         <w:t>héroe</w:t>
       </w:r>
       <w:r>
-        <w:t xml:space="preserve"> del juego se llama John Doe.</w:t>
+        <w:t xml:space="preserve"> del juego se llama John </w:t>
+      </w:r>
+      <w:proofErr w:type="spellStart"/>
+      <w:r>
+        <w:t>Doe</w:t>
+      </w:r>
+      <w:proofErr w:type="spellEnd"/>
+      <w:r>
+        <w:t>.</w:t>
       </w:r>
     </w:p>
     <w:p>
@@ -1894,13 +1900,32 @@
         </w:rPr>
       </w:pPr>
       <w:r>
+        <w:lastRenderedPageBreak/>
         <w:t xml:space="preserve">Los enemigos serán </w:t>
       </w:r>
       <w:r>
-        <w:t>enemy1, enemy2, …. enemy</w:t>
-      </w:r>
-      <w:r>
-        <w:t>X.</w:t>
+        <w:t>enemy1, enemy2</w:t>
+      </w:r>
+      <w:proofErr w:type="gramStart"/>
+      <w:r>
+        <w:t>, ….</w:t>
+      </w:r>
+      <w:proofErr w:type="gramEnd"/>
+      <w:r>
+        <w:t xml:space="preserve"> </w:t>
+      </w:r>
+      <w:proofErr w:type="spellStart"/>
+      <w:proofErr w:type="gramStart"/>
+      <w:r>
+        <w:t>enemy</w:t>
+      </w:r>
+      <w:r>
+        <w:t>X</w:t>
+      </w:r>
+      <w:proofErr w:type="spellEnd"/>
+      <w:proofErr w:type="gramEnd"/>
+      <w:r>
+        <w:t>.</w:t>
       </w:r>
     </w:p>
     <w:p>
@@ -1914,7 +1939,37 @@
         <w:rPr>
           <w:rFonts w:cstheme="minorHAnsi"/>
         </w:rPr>
-        <w:t>Los rehenes serán hostage1, hostage2, .... hostageX.</w:t>
+        <w:t>Los rehenes serán hostage1, hostage2</w:t>
+      </w:r>
+      <w:proofErr w:type="gramStart"/>
+      <w:r>
+        <w:rPr>
+          <w:rFonts w:cstheme="minorHAnsi"/>
+        </w:rPr>
+        <w:t>, ....</w:t>
+      </w:r>
+      <w:proofErr w:type="gramEnd"/>
+      <w:r>
+        <w:rPr>
+          <w:rFonts w:cstheme="minorHAnsi"/>
+        </w:rPr>
+        <w:t xml:space="preserve"> </w:t>
+      </w:r>
+      <w:proofErr w:type="spellStart"/>
+      <w:proofErr w:type="gramStart"/>
+      <w:r>
+        <w:rPr>
+          <w:rFonts w:cstheme="minorHAnsi"/>
+        </w:rPr>
+        <w:t>hostageX</w:t>
+      </w:r>
+      <w:proofErr w:type="spellEnd"/>
+      <w:proofErr w:type="gramEnd"/>
+      <w:r>
+        <w:rPr>
+          <w:rFonts w:cstheme="minorHAnsi"/>
+        </w:rPr>
+        <w:t>.</w:t>
       </w:r>
     </w:p>
     <w:p>
@@ -2001,83 +2056,6 @@
             <wp:extent cx="4642160" cy="3481621"/>
             <wp:effectExtent l="19050" t="0" r="6040" b="0"/>
             <wp:docPr id="3" name="Imagen 3"/>
-            <wp:cNvGraphicFramePr>
-              <a:graphicFrameLocks xmlns:a="http://schemas.openxmlformats.org/drawingml/2006/main" noChangeAspect="1"/>
-            </wp:cNvGraphicFramePr>
-            <a:graphic xmlns:a="http://schemas.openxmlformats.org/drawingml/2006/main">
-              <a:graphicData uri="http://schemas.openxmlformats.org/drawingml/2006/picture">
-                <pic:pic xmlns:pic="http://schemas.openxmlformats.org/drawingml/2006/picture">
-                  <pic:nvPicPr>
-                    <pic:cNvPr id="0" name="Picture 2"/>
-                    <pic:cNvPicPr>
-                      <a:picLocks noChangeAspect="1" noChangeArrowheads="1"/>
-                    </pic:cNvPicPr>
-                  </pic:nvPicPr>
-                  <pic:blipFill>
-                    <a:blip r:embed="rId10"/>
-                    <a:stretch>
-                      <a:fillRect/>
-                    </a:stretch>
-                  </pic:blipFill>
-                  <pic:spPr bwMode="auto">
-                    <a:xfrm>
-                      <a:off x="0" y="0"/>
-                      <a:ext cx="4645365" cy="3484025"/>
-                    </a:xfrm>
-                    <a:prstGeom prst="rect">
-                      <a:avLst/>
-                    </a:prstGeom>
-                    <a:noFill/>
-                  </pic:spPr>
-                </pic:pic>
-              </a:graphicData>
-            </a:graphic>
-          </wp:inline>
-        </w:drawing>
-      </w:r>
-    </w:p>
-    <w:p>
-      <w:pPr>
-        <w:pStyle w:val="Epgrafe"/>
-        <w:jc w:val="center"/>
-        <w:rPr>
-          <w:rFonts w:ascii="Times New Roman" w:hAnsi="Times New Roman" w:cs="Times New Roman"/>
-          <w:sz w:val="24"/>
-          <w:szCs w:val="24"/>
-        </w:rPr>
-      </w:pPr>
-      <w:r>
-        <w:t xml:space="preserve">Ilustración </w:t>
-      </w:r>
-      <w:fldSimple w:instr=" SEQ Ilustración \* ARABIC ">
-        <w:r>
-          <w:rPr>
-            <w:noProof/>
-          </w:rPr>
-          <w:t>2</w:t>
-        </w:r>
-      </w:fldSimple>
-      <w:r>
-        <w:t xml:space="preserve"> - Pantalla Menú</w:t>
-      </w:r>
-    </w:p>
-    <w:p>
-      <w:pPr>
-        <w:keepNext/>
-        <w:spacing w:line="240" w:lineRule="auto"/>
-        <w:jc w:val="center"/>
-      </w:pPr>
-      <w:r>
-        <w:rPr>
-          <w:rFonts w:ascii="Times New Roman" w:hAnsi="Times New Roman" w:cs="Times New Roman"/>
-          <w:sz w:val="24"/>
-          <w:szCs w:val="24"/>
-        </w:rPr>
-        <w:drawing>
-          <wp:inline distT="0" distB="0" distL="0" distR="0">
-            <wp:extent cx="4623047" cy="3367961"/>
-            <wp:effectExtent l="19050" t="0" r="6103" b="0"/>
-            <wp:docPr id="2" name="Imagen 3"/>
             <wp:cNvGraphicFramePr>
               <a:graphicFrameLocks xmlns:a="http://schemas.openxmlformats.org/drawingml/2006/main" noChangeAspect="1"/>
             </wp:cNvGraphicFramePr>
@@ -2099,7 +2077,7 @@
                   <pic:spPr bwMode="auto">
                     <a:xfrm>
                       <a:off x="0" y="0"/>
-                      <a:ext cx="4623047" cy="3367961"/>
+                      <a:ext cx="4645365" cy="3484025"/>
                     </a:xfrm>
                     <a:prstGeom prst="rect">
                       <a:avLst/>
@@ -2126,16 +2104,29 @@
       <w:r>
         <w:t xml:space="preserve">Ilustración </w:t>
       </w:r>
-      <w:fldSimple w:instr=" SEQ Ilustración \* ARABIC ">
-        <w:r>
-          <w:rPr>
-            <w:noProof/>
-          </w:rPr>
-          <w:t>3</w:t>
-        </w:r>
-      </w:fldSimple>
-      <w:r>
-        <w:t xml:space="preserve"> - Pantalla Highscores</w:t>
+      <w:r>
+        <w:fldChar w:fldCharType="begin"/>
+      </w:r>
+      <w:r>
+        <w:instrText xml:space="preserve"> SEQ Ilustración \* ARABIC </w:instrText>
+      </w:r>
+      <w:r>
+        <w:fldChar w:fldCharType="separate"/>
+      </w:r>
+      <w:r>
+        <w:rPr>
+          <w:noProof/>
+        </w:rPr>
+        <w:t>1</w:t>
+      </w:r>
+      <w:r>
+        <w:rPr>
+          <w:noProof/>
+        </w:rPr>
+        <w:fldChar w:fldCharType="end"/>
+      </w:r>
+      <w:r>
+        <w:t xml:space="preserve"> - Pantalla Menú</w:t>
       </w:r>
     </w:p>
     <w:p>
@@ -2147,15 +2138,16 @@
       <w:r>
         <w:rPr>
           <w:rFonts w:ascii="Times New Roman" w:hAnsi="Times New Roman" w:cs="Times New Roman"/>
+          <w:noProof/>
           <w:sz w:val="24"/>
           <w:szCs w:val="24"/>
-        </w:rPr>
-        <w:lastRenderedPageBreak/>
+          <w:lang w:eastAsia="es-ES"/>
+        </w:rPr>
         <w:drawing>
           <wp:inline distT="0" distB="0" distL="0" distR="0">
-            <wp:extent cx="4623045" cy="3367961"/>
-            <wp:effectExtent l="19050" t="0" r="6105" b="0"/>
-            <wp:docPr id="4" name="Imagen 3"/>
+            <wp:extent cx="4623047" cy="3367961"/>
+            <wp:effectExtent l="19050" t="0" r="6103" b="0"/>
+            <wp:docPr id="2" name="Imagen 3"/>
             <wp:cNvGraphicFramePr>
               <a:graphicFrameLocks xmlns:a="http://schemas.openxmlformats.org/drawingml/2006/main" noChangeAspect="1"/>
             </wp:cNvGraphicFramePr>
@@ -2177,7 +2169,7 @@
                   <pic:spPr bwMode="auto">
                     <a:xfrm>
                       <a:off x="0" y="0"/>
-                      <a:ext cx="4623045" cy="3367961"/>
+                      <a:ext cx="4623047" cy="3367961"/>
                     </a:xfrm>
                     <a:prstGeom prst="rect">
                       <a:avLst/>
@@ -2195,33 +2187,65 @@
       <w:pPr>
         <w:pStyle w:val="Epgrafe"/>
         <w:jc w:val="center"/>
+        <w:rPr>
+          <w:rFonts w:ascii="Times New Roman" w:hAnsi="Times New Roman" w:cs="Times New Roman"/>
+          <w:sz w:val="24"/>
+          <w:szCs w:val="24"/>
+        </w:rPr>
       </w:pPr>
       <w:r>
         <w:t xml:space="preserve">Ilustración </w:t>
       </w:r>
-      <w:fldSimple w:instr=" SEQ Ilustración \* ARABIC ">
-        <w:r>
-          <w:rPr>
-            <w:noProof/>
-          </w:rPr>
-          <w:t>4</w:t>
-        </w:r>
-      </w:fldSimple>
-      <w:r>
-        <w:t xml:space="preserve"> - Pantalla Créditos</w:t>
-      </w:r>
+      <w:r>
+        <w:fldChar w:fldCharType="begin"/>
+      </w:r>
+      <w:r>
+        <w:instrText xml:space="preserve"> SEQ Ilustración \* ARABIC </w:instrText>
+      </w:r>
+      <w:r>
+        <w:fldChar w:fldCharType="separate"/>
+      </w:r>
+      <w:r>
+        <w:rPr>
+          <w:noProof/>
+        </w:rPr>
+        <w:t>2</w:t>
+      </w:r>
+      <w:r>
+        <w:rPr>
+          <w:noProof/>
+        </w:rPr>
+        <w:fldChar w:fldCharType="end"/>
+      </w:r>
+      <w:r>
+        <w:t xml:space="preserve"> - Pantalla </w:t>
+      </w:r>
+      <w:proofErr w:type="spellStart"/>
+      <w:r>
+        <w:t>Highscores</w:t>
+      </w:r>
+      <w:proofErr w:type="spellEnd"/>
     </w:p>
     <w:p>
       <w:pPr>
         <w:keepNext/>
+        <w:spacing w:line="240" w:lineRule="auto"/>
         <w:jc w:val="center"/>
       </w:pPr>
       <w:r>
+        <w:rPr>
+          <w:rFonts w:ascii="Times New Roman" w:hAnsi="Times New Roman" w:cs="Times New Roman"/>
+          <w:noProof/>
+          <w:sz w:val="24"/>
+          <w:szCs w:val="24"/>
+          <w:lang w:eastAsia="es-ES"/>
+        </w:rPr>
+        <w:lastRenderedPageBreak/>
         <w:drawing>
           <wp:inline distT="0" distB="0" distL="0" distR="0">
-            <wp:extent cx="4623045" cy="3367960"/>
+            <wp:extent cx="4623045" cy="3367961"/>
             <wp:effectExtent l="19050" t="0" r="6105" b="0"/>
-            <wp:docPr id="5" name="Imagen 3"/>
+            <wp:docPr id="4" name="Imagen 3"/>
             <wp:cNvGraphicFramePr>
               <a:graphicFrameLocks xmlns:a="http://schemas.openxmlformats.org/drawingml/2006/main" noChangeAspect="1"/>
             </wp:cNvGraphicFramePr>
@@ -2243,6 +2267,89 @@
                   <pic:spPr bwMode="auto">
                     <a:xfrm>
                       <a:off x="0" y="0"/>
+                      <a:ext cx="4623045" cy="3367961"/>
+                    </a:xfrm>
+                    <a:prstGeom prst="rect">
+                      <a:avLst/>
+                    </a:prstGeom>
+                    <a:noFill/>
+                  </pic:spPr>
+                </pic:pic>
+              </a:graphicData>
+            </a:graphic>
+          </wp:inline>
+        </w:drawing>
+      </w:r>
+    </w:p>
+    <w:p>
+      <w:pPr>
+        <w:pStyle w:val="Epgrafe"/>
+        <w:jc w:val="center"/>
+      </w:pPr>
+      <w:r>
+        <w:t xml:space="preserve">Ilustración </w:t>
+      </w:r>
+      <w:r>
+        <w:fldChar w:fldCharType="begin"/>
+      </w:r>
+      <w:r>
+        <w:instrText xml:space="preserve"> SEQ Ilustración \* ARABIC </w:instrText>
+      </w:r>
+      <w:r>
+        <w:fldChar w:fldCharType="separate"/>
+      </w:r>
+      <w:r>
+        <w:rPr>
+          <w:noProof/>
+        </w:rPr>
+        <w:t>3</w:t>
+      </w:r>
+      <w:r>
+        <w:rPr>
+          <w:noProof/>
+        </w:rPr>
+        <w:fldChar w:fldCharType="end"/>
+      </w:r>
+      <w:r>
+        <w:t xml:space="preserve"> - Pantalla Créditos</w:t>
+      </w:r>
+    </w:p>
+    <w:p>
+      <w:pPr>
+        <w:keepNext/>
+        <w:jc w:val="center"/>
+      </w:pPr>
+      <w:r>
+        <w:rPr>
+          <w:noProof/>
+          <w:lang w:eastAsia="es-ES"/>
+        </w:rPr>
+        <w:drawing>
+          <wp:inline distT="0" distB="0" distL="0" distR="0">
+            <wp:extent cx="4623045" cy="3367960"/>
+            <wp:effectExtent l="19050" t="0" r="6105" b="0"/>
+            <wp:docPr id="5" name="Imagen 3"/>
+            <wp:cNvGraphicFramePr>
+              <a:graphicFrameLocks xmlns:a="http://schemas.openxmlformats.org/drawingml/2006/main" noChangeAspect="1"/>
+            </wp:cNvGraphicFramePr>
+            <a:graphic xmlns:a="http://schemas.openxmlformats.org/drawingml/2006/main">
+              <a:graphicData uri="http://schemas.openxmlformats.org/drawingml/2006/picture">
+                <pic:pic xmlns:pic="http://schemas.openxmlformats.org/drawingml/2006/picture">
+                  <pic:nvPicPr>
+                    <pic:cNvPr id="0" name="Picture 2"/>
+                    <pic:cNvPicPr>
+                      <a:picLocks noChangeAspect="1" noChangeArrowheads="1"/>
+                    </pic:cNvPicPr>
+                  </pic:nvPicPr>
+                  <pic:blipFill>
+                    <a:blip r:embed="rId14"/>
+                    <a:stretch>
+                      <a:fillRect/>
+                    </a:stretch>
+                  </pic:blipFill>
+                  <pic:spPr bwMode="auto">
+                    <a:xfrm>
+                      <a:off x="0" y="0"/>
                       <a:ext cx="4623045" cy="3367960"/>
                     </a:xfrm>
                     <a:prstGeom prst="rect">
@@ -2265,16 +2372,37 @@
       <w:r>
         <w:t xml:space="preserve">Ilustración </w:t>
       </w:r>
-      <w:fldSimple w:instr=" SEQ Ilustración \* ARABIC ">
-        <w:r>
-          <w:rPr>
-            <w:noProof/>
-          </w:rPr>
-          <w:t>5</w:t>
-        </w:r>
-      </w:fldSimple>
-      <w:r>
-        <w:t xml:space="preserve"> - Pantalla Ingame (Gráficos Borrador)</w:t>
+      <w:r>
+        <w:fldChar w:fldCharType="begin"/>
+      </w:r>
+      <w:r>
+        <w:instrText xml:space="preserve"> SEQ Ilustración \* ARABIC </w:instrText>
+      </w:r>
+      <w:r>
+        <w:fldChar w:fldCharType="separate"/>
+      </w:r>
+      <w:r>
+        <w:rPr>
+          <w:noProof/>
+        </w:rPr>
+        <w:t>4</w:t>
+      </w:r>
+      <w:r>
+        <w:rPr>
+          <w:noProof/>
+        </w:rPr>
+        <w:fldChar w:fldCharType="end"/>
+      </w:r>
+      <w:r>
+        <w:t xml:space="preserve"> - Pantalla </w:t>
+      </w:r>
+      <w:proofErr w:type="spellStart"/>
+      <w:r>
+        <w:t>Ingame</w:t>
+      </w:r>
+      <w:proofErr w:type="spellEnd"/>
+      <w:r>
+        <w:t xml:space="preserve"> (Gráficos Borrador)</w:t>
       </w:r>
     </w:p>
     <w:p/>
@@ -2310,34 +2438,38 @@
     </w:p>
     <w:p>
       <w:r>
-        <w:t>El código fuente del proyecto se encuentra subido en Google Code, más concretamente:</w:t>
-      </w:r>
-    </w:p>
-    <w:p>
-      <w:hyperlink r:id="rId14" w:history="1">
+        <w:t xml:space="preserve">El código fuente del proyecto se encuentra </w:t>
+      </w:r>
+      <w:proofErr w:type="gramStart"/>
+      <w:r>
+        <w:t>subido</w:t>
+      </w:r>
+      <w:proofErr w:type="gramEnd"/>
+      <w:r>
+        <w:t xml:space="preserve"> en Google </w:t>
+      </w:r>
+      <w:proofErr w:type="spellStart"/>
+      <w:r>
+        <w:t>Code</w:t>
+      </w:r>
+      <w:proofErr w:type="spellEnd"/>
+      <w:r>
+        <w:t>, más concretamente:</w:t>
+      </w:r>
+    </w:p>
+    <w:p>
+      <w:hyperlink r:id="rId15" w:history="1">
         <w:r>
           <w:rPr>
             <w:rStyle w:val="Hipervnculo"/>
           </w:rPr>
-          <w:t>https://cedv-grupo4.googlecode.com/svn/trunk/ran</w:t>
-        </w:r>
-        <w:r>
-          <w:rPr>
-            <w:rStyle w:val="Hipervnculo"/>
-          </w:rPr>
-          <w:t>s</w:t>
-        </w:r>
-        <w:r>
-          <w:rPr>
-            <w:rStyle w:val="Hipervnculo"/>
-          </w:rPr>
-          <w:t>om</w:t>
+          <w:t>https://cedv-grupo4.googlecode.com/svn/trunk/ransom</w:t>
         </w:r>
       </w:hyperlink>
     </w:p>
     <w:sectPr>
-      <w:headerReference w:type="default" r:id="rId15"/>
-      <w:footerReference w:type="default" r:id="rId16"/>
+      <w:headerReference w:type="default" r:id="rId16"/>
+      <w:footerReference w:type="default" r:id="rId17"/>
       <w:pgSz w:w="11906" w:h="16838"/>
       <w:pgMar w:top="1417" w:right="1701" w:bottom="1417" w:left="1701" w:header="708" w:footer="708" w:gutter="0"/>
       <w:cols w:space="708"/>
@@ -2348,8 +2480,8 @@
 </file>
 
 <file path=word/endnotes.xml><?xml version="1.0" encoding="utf-8"?>
-<w:endnotes xmlns:ve="http://schemas.openxmlformats.org/markup-compatibility/2006" xmlns:o="urn:schemas-microsoft-com:office:office" xmlns:r="http://schemas.openxmlformats.org/officeDocument/2006/relationships" xmlns:m="http://schemas.openxmlformats.org/officeDocument/2006/math" xmlns:v="urn:schemas-microsoft-com:vml" xmlns:wp="http://schemas.openxmlformats.org/drawingml/2006/wordprocessingDrawing" xmlns:w10="urn:schemas-microsoft-com:office:word" xmlns:w="http://schemas.openxmlformats.org/wordprocessingml/2006/main" xmlns:wne="http://schemas.microsoft.com/office/word/2006/wordml">
-  <w:endnote w:type="separator" w:id="0">
+<w:endnotes xmlns:wpc="http://schemas.microsoft.com/office/word/2010/wordprocessingCanvas" xmlns:mc="http://schemas.openxmlformats.org/markup-compatibility/2006" xmlns:o="urn:schemas-microsoft-com:office:office" xmlns:r="http://schemas.openxmlformats.org/officeDocument/2006/relationships" xmlns:m="http://schemas.openxmlformats.org/officeDocument/2006/math" xmlns:v="urn:schemas-microsoft-com:vml" xmlns:wp14="http://schemas.microsoft.com/office/word/2010/wordprocessingDrawing" xmlns:wp="http://schemas.openxmlformats.org/drawingml/2006/wordprocessingDrawing" xmlns:w10="urn:schemas-microsoft-com:office:word" xmlns:w="http://schemas.openxmlformats.org/wordprocessingml/2006/main" xmlns:w14="http://schemas.microsoft.com/office/word/2010/wordml" xmlns:wpg="http://schemas.microsoft.com/office/word/2010/wordprocessingGroup" xmlns:wpi="http://schemas.microsoft.com/office/word/2010/wordprocessingInk" xmlns:wne="http://schemas.microsoft.com/office/word/2006/wordml" xmlns:wps="http://schemas.microsoft.com/office/word/2010/wordprocessingShape" mc:Ignorable="w14 wp14">
+  <w:endnote w:type="separator" w:id="-1">
     <w:p>
       <w:pPr>
         <w:spacing w:after="0" w:line="240" w:lineRule="auto"/>
@@ -2359,7 +2491,7 @@
       </w:r>
     </w:p>
   </w:endnote>
-  <w:endnote w:type="continuationSeparator" w:id="1">
+  <w:endnote w:type="continuationSeparator" w:id="0">
     <w:p>
       <w:pPr>
         <w:spacing w:after="0" w:line="240" w:lineRule="auto"/>
@@ -2373,7 +2505,7 @@
 </file>
 
 <file path=word/footer1.xml><?xml version="1.0" encoding="utf-8"?>
-<w:ftr xmlns:ve="http://schemas.openxmlformats.org/markup-compatibility/2006" xmlns:o="urn:schemas-microsoft-com:office:office" xmlns:r="http://schemas.openxmlformats.org/officeDocument/2006/relationships" xmlns:m="http://schemas.openxmlformats.org/officeDocument/2006/math" xmlns:v="urn:schemas-microsoft-com:vml" xmlns:wp="http://schemas.openxmlformats.org/drawingml/2006/wordprocessingDrawing" xmlns:w10="urn:schemas-microsoft-com:office:word" xmlns:w="http://schemas.openxmlformats.org/wordprocessingml/2006/main" xmlns:wne="http://schemas.microsoft.com/office/word/2006/wordml">
+<w:ftr xmlns:wpc="http://schemas.microsoft.com/office/word/2010/wordprocessingCanvas" xmlns:mc="http://schemas.openxmlformats.org/markup-compatibility/2006" xmlns:o="urn:schemas-microsoft-com:office:office" xmlns:r="http://schemas.openxmlformats.org/officeDocument/2006/relationships" xmlns:m="http://schemas.openxmlformats.org/officeDocument/2006/math" xmlns:v="urn:schemas-microsoft-com:vml" xmlns:wp14="http://schemas.microsoft.com/office/word/2010/wordprocessingDrawing" xmlns:wp="http://schemas.openxmlformats.org/drawingml/2006/wordprocessingDrawing" xmlns:w10="urn:schemas-microsoft-com:office:word" xmlns:w="http://schemas.openxmlformats.org/wordprocessingml/2006/main" xmlns:w14="http://schemas.microsoft.com/office/word/2010/wordml" xmlns:wpg="http://schemas.microsoft.com/office/word/2010/wordprocessingGroup" xmlns:wpi="http://schemas.microsoft.com/office/word/2010/wordprocessingInk" xmlns:wne="http://schemas.microsoft.com/office/word/2006/wordml" xmlns:wps="http://schemas.microsoft.com/office/word/2010/wordprocessingShape" mc:Ignorable="w14 wp14">
   <w:p>
     <w:pPr>
       <w:pStyle w:val="Piedepgina"/>
@@ -2425,7 +2557,7 @@
         <w:rFonts w:ascii="Times New Roman" w:hAnsi="Times New Roman" w:cs="Times New Roman"/>
         <w:noProof/>
       </w:rPr>
-      <w:t>6</w:t>
+      <w:t>7</w:t>
     </w:r>
     <w:r>
       <w:rPr>
@@ -2438,8 +2570,8 @@
 </file>
 
 <file path=word/footnotes.xml><?xml version="1.0" encoding="utf-8"?>
-<w:footnotes xmlns:ve="http://schemas.openxmlformats.org/markup-compatibility/2006" xmlns:o="urn:schemas-microsoft-com:office:office" xmlns:r="http://schemas.openxmlformats.org/officeDocument/2006/relationships" xmlns:m="http://schemas.openxmlformats.org/officeDocument/2006/math" xmlns:v="urn:schemas-microsoft-com:vml" xmlns:wp="http://schemas.openxmlformats.org/drawingml/2006/wordprocessingDrawing" xmlns:w10="urn:schemas-microsoft-com:office:word" xmlns:w="http://schemas.openxmlformats.org/wordprocessingml/2006/main" xmlns:wne="http://schemas.microsoft.com/office/word/2006/wordml">
-  <w:footnote w:type="separator" w:id="0">
+<w:footnotes xmlns:wpc="http://schemas.microsoft.com/office/word/2010/wordprocessingCanvas" xmlns:mc="http://schemas.openxmlformats.org/markup-compatibility/2006" xmlns:o="urn:schemas-microsoft-com:office:office" xmlns:r="http://schemas.openxmlformats.org/officeDocument/2006/relationships" xmlns:m="http://schemas.openxmlformats.org/officeDocument/2006/math" xmlns:v="urn:schemas-microsoft-com:vml" xmlns:wp14="http://schemas.microsoft.com/office/word/2010/wordprocessingDrawing" xmlns:wp="http://schemas.openxmlformats.org/drawingml/2006/wordprocessingDrawing" xmlns:w10="urn:schemas-microsoft-com:office:word" xmlns:w="http://schemas.openxmlformats.org/wordprocessingml/2006/main" xmlns:w14="http://schemas.microsoft.com/office/word/2010/wordml" xmlns:wpg="http://schemas.microsoft.com/office/word/2010/wordprocessingGroup" xmlns:wpi="http://schemas.microsoft.com/office/word/2010/wordprocessingInk" xmlns:wne="http://schemas.microsoft.com/office/word/2006/wordml" xmlns:wps="http://schemas.microsoft.com/office/word/2010/wordprocessingShape" mc:Ignorable="w14 wp14">
+  <w:footnote w:type="separator" w:id="-1">
     <w:p>
       <w:pPr>
         <w:spacing w:after="0" w:line="240" w:lineRule="auto"/>
@@ -2449,7 +2581,7 @@
       </w:r>
     </w:p>
   </w:footnote>
-  <w:footnote w:type="continuationSeparator" w:id="1">
+  <w:footnote w:type="continuationSeparator" w:id="0">
     <w:p>
       <w:pPr>
         <w:spacing w:after="0" w:line="240" w:lineRule="auto"/>
@@ -2463,7 +2595,7 @@
 </file>
 
 <file path=word/header1.xml><?xml version="1.0" encoding="utf-8"?>
-<w:hdr xmlns:ve="http://schemas.openxmlformats.org/markup-compatibility/2006" xmlns:o="urn:schemas-microsoft-com:office:office" xmlns:r="http://schemas.openxmlformats.org/officeDocument/2006/relationships" xmlns:m="http://schemas.openxmlformats.org/officeDocument/2006/math" xmlns:v="urn:schemas-microsoft-com:vml" xmlns:wp="http://schemas.openxmlformats.org/drawingml/2006/wordprocessingDrawing" xmlns:w10="urn:schemas-microsoft-com:office:word" xmlns:w="http://schemas.openxmlformats.org/wordprocessingml/2006/main" xmlns:wne="http://schemas.microsoft.com/office/word/2006/wordml">
+<w:hdr xmlns:wpc="http://schemas.microsoft.com/office/word/2010/wordprocessingCanvas" xmlns:mc="http://schemas.openxmlformats.org/markup-compatibility/2006" xmlns:o="urn:schemas-microsoft-com:office:office" xmlns:r="http://schemas.openxmlformats.org/officeDocument/2006/relationships" xmlns:m="http://schemas.openxmlformats.org/officeDocument/2006/math" xmlns:v="urn:schemas-microsoft-com:vml" xmlns:wp14="http://schemas.microsoft.com/office/word/2010/wordprocessingDrawing" xmlns:wp="http://schemas.openxmlformats.org/drawingml/2006/wordprocessingDrawing" xmlns:w10="urn:schemas-microsoft-com:office:word" xmlns:w="http://schemas.openxmlformats.org/wordprocessingml/2006/main" xmlns:w14="http://schemas.microsoft.com/office/word/2010/wordml" xmlns:wpg="http://schemas.microsoft.com/office/word/2010/wordprocessingGroup" xmlns:wpi="http://schemas.microsoft.com/office/word/2010/wordprocessingInk" xmlns:wne="http://schemas.microsoft.com/office/word/2006/wordml" xmlns:wps="http://schemas.microsoft.com/office/word/2010/wordprocessingShape" mc:Ignorable="w14 wp14">
   <w:p>
     <w:pPr>
       <w:pStyle w:val="Encabezado"/>
@@ -2487,7 +2619,7 @@
 </file>
 
 <file path=word/numbering.xml><?xml version="1.0" encoding="utf-8"?>
-<w:numbering xmlns:ve="http://schemas.openxmlformats.org/markup-compatibility/2006" xmlns:o="urn:schemas-microsoft-com:office:office" xmlns:r="http://schemas.openxmlformats.org/officeDocument/2006/relationships" xmlns:m="http://schemas.openxmlformats.org/officeDocument/2006/math" xmlns:v="urn:schemas-microsoft-com:vml" xmlns:wp="http://schemas.openxmlformats.org/drawingml/2006/wordprocessingDrawing" xmlns:w10="urn:schemas-microsoft-com:office:word" xmlns:w="http://schemas.openxmlformats.org/wordprocessingml/2006/main" xmlns:wne="http://schemas.microsoft.com/office/word/2006/wordml">
+<w:numbering xmlns:wpc="http://schemas.microsoft.com/office/word/2010/wordprocessingCanvas" xmlns:mc="http://schemas.openxmlformats.org/markup-compatibility/2006" xmlns:o="urn:schemas-microsoft-com:office:office" xmlns:r="http://schemas.openxmlformats.org/officeDocument/2006/relationships" xmlns:m="http://schemas.openxmlformats.org/officeDocument/2006/math" xmlns:v="urn:schemas-microsoft-com:vml" xmlns:wp14="http://schemas.microsoft.com/office/word/2010/wordprocessingDrawing" xmlns:wp="http://schemas.openxmlformats.org/drawingml/2006/wordprocessingDrawing" xmlns:w10="urn:schemas-microsoft-com:office:word" xmlns:w="http://schemas.openxmlformats.org/wordprocessingml/2006/main" xmlns:w14="http://schemas.microsoft.com/office/word/2010/wordml" xmlns:wpg="http://schemas.microsoft.com/office/word/2010/wordprocessingGroup" xmlns:wpi="http://schemas.microsoft.com/office/word/2010/wordprocessingInk" xmlns:wne="http://schemas.microsoft.com/office/word/2006/wordml" xmlns:wps="http://schemas.microsoft.com/office/word/2010/wordprocessingShape" mc:Ignorable="w14 wp14">
   <w:abstractNum w:abstractNumId="0">
     <w:nsid w:val="022864BB"/>
     <w:multiLevelType w:val="hybridMultilevel"/>
@@ -3812,7 +3944,7 @@
 </file>
 
 <file path=word/styles.xml><?xml version="1.0" encoding="utf-8"?>
-<w:styles xmlns:r="http://schemas.openxmlformats.org/officeDocument/2006/relationships" xmlns:w="http://schemas.openxmlformats.org/wordprocessingml/2006/main">
+<w:styles xmlns:mc="http://schemas.openxmlformats.org/markup-compatibility/2006" xmlns:r="http://schemas.openxmlformats.org/officeDocument/2006/relationships" xmlns:w="http://schemas.openxmlformats.org/wordprocessingml/2006/main" xmlns:w14="http://schemas.microsoft.com/office/word/2010/wordml" mc:Ignorable="w14">
   <w:docDefaults>
     <w:rPrDefault>
       <w:rPr>
@@ -4006,7 +4138,6 @@
     <w:uiPriority w:val="99"/>
     <w:semiHidden/>
     <w:unhideWhenUsed/>
-    <w:qFormat/>
     <w:tblPr>
       <w:tblInd w:w="0" w:type="dxa"/>
       <w:tblCellMar>
@@ -4192,6 +4323,196 @@
       <w:color w:val="800080" w:themeColor="followedHyperlink"/>
       <w:u w:val="single"/>
     </w:rPr>
+  </w:style>
+</w:styles>
+</file>
+
+<file path=word/stylesWithEffects.xml><?xml version="1.0" encoding="utf-8"?>
+<w:styles xmlns:wpc="http://schemas.microsoft.com/office/word/2010/wordprocessingCanvas" xmlns:mc="http://schemas.openxmlformats.org/markup-compatibility/2006" xmlns:o="urn:schemas-microsoft-com:office:office" xmlns:r="http://schemas.openxmlformats.org/officeDocument/2006/relationships" xmlns:m="http://schemas.openxmlformats.org/officeDocument/2006/math" xmlns:v="urn:schemas-microsoft-com:vml" xmlns:wp14="http://schemas.microsoft.com/office/word/2010/wordprocessingDrawing" xmlns:wp="http://schemas.openxmlformats.org/drawingml/2006/wordprocessingDrawing" xmlns:w10="urn:schemas-microsoft-com:office:word" xmlns:w="http://schemas.openxmlformats.org/wordprocessingml/2006/main" xmlns:w14="http://schemas.microsoft.com/office/word/2010/wordml" xmlns:wpg="http://schemas.microsoft.com/office/word/2010/wordprocessingGroup" xmlns:wpi="http://schemas.microsoft.com/office/word/2010/wordprocessingInk" xmlns:wne="http://schemas.microsoft.com/office/word/2006/wordml" xmlns:wps="http://schemas.microsoft.com/office/word/2010/wordprocessingShape" mc:Ignorable="w14 wp14">
+  <w:docDefaults>
+    <w:rPrDefault>
+      <w:rPr>
+        <w:rFonts w:asciiTheme="minorHAnsi" w:eastAsiaTheme="minorEastAsia" w:hAnsiTheme="minorHAnsi" w:cstheme="minorBidi"/>
+        <w:sz w:val="22"/>
+        <w:szCs w:val="22"/>
+        <w:lang w:val="es-ES" w:eastAsia="es-ES" w:bidi="ar-SA"/>
+      </w:rPr>
+    </w:rPrDefault>
+    <w:pPrDefault>
+      <w:pPr>
+        <w:spacing w:after="200" w:line="276" w:lineRule="auto"/>
+      </w:pPr>
+    </w:pPrDefault>
+  </w:docDefaults>
+  <w:latentStyles w:defLockedState="0" w:defUIPriority="99" w:defSemiHidden="1" w:defUnhideWhenUsed="1" w:defQFormat="0" w:count="267">
+    <w:lsdException w:name="Normal" w:semiHidden="0" w:uiPriority="0" w:unhideWhenUsed="0" w:qFormat="1"/>
+    <w:lsdException w:name="heading 1" w:semiHidden="0" w:uiPriority="9" w:unhideWhenUsed="0" w:qFormat="1"/>
+    <w:lsdException w:name="heading 2" w:uiPriority="9" w:qFormat="1"/>
+    <w:lsdException w:name="heading 3" w:uiPriority="9" w:qFormat="1"/>
+    <w:lsdException w:name="heading 4" w:uiPriority="9" w:qFormat="1"/>
+    <w:lsdException w:name="heading 5" w:uiPriority="9" w:qFormat="1"/>
+    <w:lsdException w:name="heading 6" w:uiPriority="9" w:qFormat="1"/>
+    <w:lsdException w:name="heading 7" w:uiPriority="9" w:qFormat="1"/>
+    <w:lsdException w:name="heading 8" w:uiPriority="9" w:qFormat="1"/>
+    <w:lsdException w:name="heading 9" w:uiPriority="9" w:qFormat="1"/>
+    <w:lsdException w:name="toc 1" w:uiPriority="39"/>
+    <w:lsdException w:name="toc 2" w:uiPriority="39"/>
+    <w:lsdException w:name="toc 3" w:uiPriority="39"/>
+    <w:lsdException w:name="toc 4" w:uiPriority="39"/>
+    <w:lsdException w:name="toc 5" w:uiPriority="39"/>
+    <w:lsdException w:name="toc 6" w:uiPriority="39"/>
+    <w:lsdException w:name="toc 7" w:uiPriority="39"/>
+    <w:lsdException w:name="toc 8" w:uiPriority="39"/>
+    <w:lsdException w:name="toc 9" w:uiPriority="39"/>
+    <w:lsdException w:name="caption" w:uiPriority="35" w:qFormat="1"/>
+    <w:lsdException w:name="Title" w:semiHidden="0" w:uiPriority="10" w:unhideWhenUsed="0" w:qFormat="1"/>
+    <w:lsdException w:name="Default Paragraph Font" w:uiPriority="1"/>
+    <w:lsdException w:name="Subtitle" w:semiHidden="0" w:uiPriority="11" w:unhideWhenUsed="0" w:qFormat="1"/>
+    <w:lsdException w:name="Strong" w:semiHidden="0" w:uiPriority="22" w:unhideWhenUsed="0" w:qFormat="1"/>
+    <w:lsdException w:name="Emphasis" w:semiHidden="0" w:uiPriority="20" w:unhideWhenUsed="0" w:qFormat="1"/>
+    <w:lsdException w:name="Table Grid" w:semiHidden="0" w:uiPriority="59" w:unhideWhenUsed="0"/>
+    <w:lsdException w:name="Placeholder Text" w:unhideWhenUsed="0"/>
+    <w:lsdException w:name="No Spacing" w:semiHidden="0" w:uiPriority="1" w:unhideWhenUsed="0" w:qFormat="1"/>
+    <w:lsdException w:name="Light Shading" w:semiHidden="0" w:uiPriority="60" w:unhideWhenUsed="0"/>
+    <w:lsdException w:name="Light List" w:semiHidden="0" w:uiPriority="61" w:unhideWhenUsed="0"/>
+    <w:lsdException w:name="Light Grid" w:semiHidden="0" w:uiPriority="62" w:unhideWhenUsed="0"/>
+    <w:lsdException w:name="Medium Shading 1" w:semiHidden="0" w:uiPriority="63" w:unhideWhenUsed="0"/>
+    <w:lsdException w:name="Medium Shading 2" w:semiHidden="0" w:uiPriority="64" w:unhideWhenUsed="0"/>
+    <w:lsdException w:name="Medium List 1" w:semiHidden="0" w:uiPriority="65" w:unhideWhenUsed="0"/>
+    <w:lsdException w:name="Medium List 2" w:semiHidden="0" w:uiPriority="66" w:unhideWhenUsed="0"/>
+    <w:lsdException w:name="Medium Grid 1" w:semiHidden="0" w:uiPriority="67" w:unhideWhenUsed="0"/>
+    <w:lsdException w:name="Medium Grid 2" w:semiHidden="0" w:uiPriority="68" w:unhideWhenUsed="0"/>
+    <w:lsdException w:name="Medium Grid 3" w:semiHidden="0" w:uiPriority="69" w:unhideWhenUsed="0"/>
+    <w:lsdException w:name="Dark List" w:semiHidden="0" w:uiPriority="70" w:unhideWhenUsed="0"/>
+    <w:lsdException w:name="Colorful Shading" w:semiHidden="0" w:uiPriority="71" w:unhideWhenUsed="0"/>
+    <w:lsdException w:name="Colorful List" w:semiHidden="0" w:uiPriority="72" w:unhideWhenUsed="0"/>
+    <w:lsdException w:name="Colorful Grid" w:semiHidden="0" w:uiPriority="73" w:unhideWhenUsed="0"/>
+    <w:lsdException w:name="Light Shading Accent 1" w:semiHidden="0" w:uiPriority="60" w:unhideWhenUsed="0"/>
+    <w:lsdException w:name="Light List Accent 1" w:semiHidden="0" w:uiPriority="61" w:unhideWhenUsed="0"/>
+    <w:lsdException w:name="Light Grid Accent 1" w:semiHidden="0" w:uiPriority="62" w:unhideWhenUsed="0"/>
+    <w:lsdException w:name="Medium Shading 1 Accent 1" w:semiHidden="0" w:uiPriority="63" w:unhideWhenUsed="0"/>
+    <w:lsdException w:name="Medium Shading 2 Accent 1" w:semiHidden="0" w:uiPriority="64" w:unhideWhenUsed="0"/>
+    <w:lsdException w:name="Medium List 1 Accent 1" w:semiHidden="0" w:uiPriority="65" w:unhideWhenUsed="0"/>
+    <w:lsdException w:name="Revision" w:unhideWhenUsed="0"/>
+    <w:lsdException w:name="List Paragraph" w:semiHidden="0" w:uiPriority="34" w:unhideWhenUsed="0" w:qFormat="1"/>
+    <w:lsdException w:name="Quote" w:semiHidden="0" w:uiPriority="29" w:unhideWhenUsed="0" w:qFormat="1"/>
+    <w:lsdException w:name="Intense Quote" w:semiHidden="0" w:uiPriority="30" w:unhideWhenUsed="0" w:qFormat="1"/>
+    <w:lsdException w:name="Medium List 2 Accent 1" w:semiHidden="0" w:uiPriority="66" w:unhideWhenUsed="0"/>
+    <w:lsdException w:name="Medium Grid 1 Accent 1" w:semiHidden="0" w:uiPriority="67" w:unhideWhenUsed="0"/>
+    <w:lsdException w:name="Medium Grid 2 Accent 1" w:semiHidden="0" w:uiPriority="68" w:unhideWhenUsed="0"/>
+    <w:lsdException w:name="Medium Grid 3 Accent 1" w:semiHidden="0" w:uiPriority="69" w:unhideWhenUsed="0"/>
+    <w:lsdException w:name="Dark List Accent 1" w:semiHidden="0" w:uiPriority="70" w:unhideWhenUsed="0"/>
+    <w:lsdException w:name="Colorful Shading Accent 1" w:semiHidden="0" w:uiPriority="71" w:unhideWhenUsed="0"/>
+    <w:lsdException w:name="Colorful List Accent 1" w:semiHidden="0" w:uiPriority="72" w:unhideWhenUsed="0"/>
+    <w:lsdException w:name="Colorful Grid Accent 1" w:semiHidden="0" w:uiPriority="73" w:unhideWhenUsed="0"/>
+    <w:lsdException w:name="Light Shading Accent 2" w:semiHidden="0" w:uiPriority="60" w:unhideWhenUsed="0"/>
+    <w:lsdException w:name="Light List Accent 2" w:semiHidden="0" w:uiPriority="61" w:unhideWhenUsed="0"/>
+    <w:lsdException w:name="Light Grid Accent 2" w:semiHidden="0" w:uiPriority="62" w:unhideWhenUsed="0"/>
+    <w:lsdException w:name="Medium Shading 1 Accent 2" w:semiHidden="0" w:uiPriority="63" w:unhideWhenUsed="0"/>
+    <w:lsdException w:name="Medium Shading 2 Accent 2" w:semiHidden="0" w:uiPriority="64" w:unhideWhenUsed="0"/>
+    <w:lsdException w:name="Medium List 1 Accent 2" w:semiHidden="0" w:uiPriority="65" w:unhideWhenUsed="0"/>
+    <w:lsdException w:name="Medium List 2 Accent 2" w:semiHidden="0" w:uiPriority="66" w:unhideWhenUsed="0"/>
+    <w:lsdException w:name="Medium Grid 1 Accent 2" w:semiHidden="0" w:uiPriority="67" w:unhideWhenUsed="0"/>
+    <w:lsdException w:name="Medium Grid 2 Accent 2" w:semiHidden="0" w:uiPriority="68" w:unhideWhenUsed="0"/>
+    <w:lsdException w:name="Medium Grid 3 Accent 2" w:semiHidden="0" w:uiPriority="69" w:unhideWhenUsed="0"/>
+    <w:lsdException w:name="Dark List Accent 2" w:semiHidden="0" w:uiPriority="70" w:unhideWhenUsed="0"/>
+    <w:lsdException w:name="Colorful Shading Accent 2" w:semiHidden="0" w:uiPriority="71" w:unhideWhenUsed="0"/>
+    <w:lsdException w:name="Colorful List Accent 2" w:semiHidden="0" w:uiPriority="72" w:unhideWhenUsed="0"/>
+    <w:lsdException w:name="Colorful Grid Accent 2" w:semiHidden="0" w:uiPriority="73" w:unhideWhenUsed="0"/>
+    <w:lsdException w:name="Light Shading Accent 3" w:semiHidden="0" w:uiPriority="60" w:unhideWhenUsed="0"/>
+    <w:lsdException w:name="Light List Accent 3" w:semiHidden="0" w:uiPriority="61" w:unhideWhenUsed="0"/>
+    <w:lsdException w:name="Light Grid Accent 3" w:semiHidden="0" w:uiPriority="62" w:unhideWhenUsed="0"/>
+    <w:lsdException w:name="Medium Shading 1 Accent 3" w:semiHidden="0" w:uiPriority="63" w:unhideWhenUsed="0"/>
+    <w:lsdException w:name="Medium Shading 2 Accent 3" w:semiHidden="0" w:uiPriority="64" w:unhideWhenUsed="0"/>
+    <w:lsdException w:name="Medium List 1 Accent 3" w:semiHidden="0" w:uiPriority="65" w:unhideWhenUsed="0"/>
+    <w:lsdException w:name="Medium List 2 Accent 3" w:semiHidden="0" w:uiPriority="66" w:unhideWhenUsed="0"/>
+    <w:lsdException w:name="Medium Grid 1 Accent 3" w:semiHidden="0" w:uiPriority="67" w:unhideWhenUsed="0"/>
+    <w:lsdException w:name="Medium Grid 2 Accent 3" w:semiHidden="0" w:uiPriority="68" w:unhideWhenUsed="0"/>
+    <w:lsdException w:name="Medium Grid 3 Accent 3" w:semiHidden="0" w:uiPriority="69" w:unhideWhenUsed="0"/>
+    <w:lsdException w:name="Dark List Accent 3" w:semiHidden="0" w:uiPriority="70" w:unhideWhenUsed="0"/>
+    <w:lsdException w:name="Colorful Shading Accent 3" w:semiHidden="0" w:uiPriority="71" w:unhideWhenUsed="0"/>
+    <w:lsdException w:name="Colorful List Accent 3" w:semiHidden="0" w:uiPriority="72" w:unhideWhenUsed="0"/>
+    <w:lsdException w:name="Colorful Grid Accent 3" w:semiHidden="0" w:uiPriority="73" w:unhideWhenUsed="0"/>
+    <w:lsdException w:name="Light Shading Accent 4" w:semiHidden="0" w:uiPriority="60" w:unhideWhenUsed="0"/>
+    <w:lsdException w:name="Light List Accent 4" w:semiHidden="0" w:uiPriority="61" w:unhideWhenUsed="0"/>
+    <w:lsdException w:name="Light Grid Accent 4" w:semiHidden="0" w:uiPriority="62" w:unhideWhenUsed="0"/>
+    <w:lsdException w:name="Medium Shading 1 Accent 4" w:semiHidden="0" w:uiPriority="63" w:unhideWhenUsed="0"/>
+    <w:lsdException w:name="Medium Shading 2 Accent 4" w:semiHidden="0" w:uiPriority="64" w:unhideWhenUsed="0"/>
+    <w:lsdException w:name="Medium List 1 Accent 4" w:semiHidden="0" w:uiPriority="65" w:unhideWhenUsed="0"/>
+    <w:lsdException w:name="Medium List 2 Accent 4" w:semiHidden="0" w:uiPriority="66" w:unhideWhenUsed="0"/>
+    <w:lsdException w:name="Medium Grid 1 Accent 4" w:semiHidden="0" w:uiPriority="67" w:unhideWhenUsed="0"/>
+    <w:lsdException w:name="Medium Grid 2 Accent 4" w:semiHidden="0" w:uiPriority="68" w:unhideWhenUsed="0"/>
+    <w:lsdException w:name="Medium Grid 3 Accent 4" w:semiHidden="0" w:uiPriority="69" w:unhideWhenUsed="0"/>
+    <w:lsdException w:name="Dark List Accent 4" w:semiHidden="0" w:uiPriority="70" w:unhideWhenUsed="0"/>
+    <w:lsdException w:name="Colorful Shading Accent 4" w:semiHidden="0" w:uiPriority="71" w:unhideWhenUsed="0"/>
+    <w:lsdException w:name="Colorful List Accent 4" w:semiHidden="0" w:uiPriority="72" w:unhideWhenUsed="0"/>
+    <w:lsdException w:name="Colorful Grid Accent 4" w:semiHidden="0" w:uiPriority="73" w:unhideWhenUsed="0"/>
+    <w:lsdException w:name="Light Shading Accent 5" w:semiHidden="0" w:uiPriority="60" w:unhideWhenUsed="0"/>
+    <w:lsdException w:name="Light List Accent 5" w:semiHidden="0" w:uiPriority="61" w:unhideWhenUsed="0"/>
+    <w:lsdException w:name="Light Grid Accent 5" w:semiHidden="0" w:uiPriority="62" w:unhideWhenUsed="0"/>
+    <w:lsdException w:name="Medium Shading 1 Accent 5" w:semiHidden="0" w:uiPriority="63" w:unhideWhenUsed="0"/>
+    <w:lsdException w:name="Medium Shading 2 Accent 5" w:semiHidden="0" w:uiPriority="64" w:unhideWhenUsed="0"/>
+    <w:lsdException w:name="Medium List 1 Accent 5" w:semiHidden="0" w:uiPriority="65" w:unhideWhenUsed="0"/>
+    <w:lsdException w:name="Medium List 2 Accent 5" w:semiHidden="0" w:uiPriority="66" w:unhideWhenUsed="0"/>
+    <w:lsdException w:name="Medium Grid 1 Accent 5" w:semiHidden="0" w:uiPriority="67" w:unhideWhenUsed="0"/>
+    <w:lsdException w:name="Medium Grid 2 Accent 5" w:semiHidden="0" w:uiPriority="68" w:unhideWhenUsed="0"/>
+    <w:lsdException w:name="Medium Grid 3 Accent 5" w:semiHidden="0" w:uiPriority="69" w:unhideWhenUsed="0"/>
+    <w:lsdException w:name="Dark List Accent 5" w:semiHidden="0" w:uiPriority="70" w:unhideWhenUsed="0"/>
+    <w:lsdException w:name="Colorful Shading Accent 5" w:semiHidden="0" w:uiPriority="71" w:unhideWhenUsed="0"/>
+    <w:lsdException w:name="Colorful List Accent 5" w:semiHidden="0" w:uiPriority="72" w:unhideWhenUsed="0"/>
+    <w:lsdException w:name="Colorful Grid Accent 5" w:semiHidden="0" w:uiPriority="73" w:unhideWhenUsed="0"/>
+    <w:lsdException w:name="Light Shading Accent 6" w:semiHidden="0" w:uiPriority="60" w:unhideWhenUsed="0"/>
+    <w:lsdException w:name="Light List Accent 6" w:semiHidden="0" w:uiPriority="61" w:unhideWhenUsed="0"/>
+    <w:lsdException w:name="Light Grid Accent 6" w:semiHidden="0" w:uiPriority="62" w:unhideWhenUsed="0"/>
+    <w:lsdException w:name="Medium Shading 1 Accent 6" w:semiHidden="0" w:uiPriority="63" w:unhideWhenUsed="0"/>
+    <w:lsdException w:name="Medium Shading 2 Accent 6" w:semiHidden="0" w:uiPriority="64" w:unhideWhenUsed="0"/>
+    <w:lsdException w:name="Medium List 1 Accent 6" w:semiHidden="0" w:uiPriority="65" w:unhideWhenUsed="0"/>
+    <w:lsdException w:name="Medium List 2 Accent 6" w:semiHidden="0" w:uiPriority="66" w:unhideWhenUsed="0"/>
+    <w:lsdException w:name="Medium Grid 1 Accent 6" w:semiHidden="0" w:uiPriority="67" w:unhideWhenUsed="0"/>
+    <w:lsdException w:name="Medium Grid 2 Accent 6" w:semiHidden="0" w:uiPriority="68" w:unhideWhenUsed="0"/>
+    <w:lsdException w:name="Medium Grid 3 Accent 6" w:semiHidden="0" w:uiPriority="69" w:unhideWhenUsed="0"/>
+    <w:lsdException w:name="Dark List Accent 6" w:semiHidden="0" w:uiPriority="70" w:unhideWhenUsed="0"/>
+    <w:lsdException w:name="Colorful Shading Accent 6" w:semiHidden="0" w:uiPriority="71" w:unhideWhenUsed="0"/>
+    <w:lsdException w:name="Colorful List Accent 6" w:semiHidden="0" w:uiPriority="72" w:unhideWhenUsed="0"/>
+    <w:lsdException w:name="Colorful Grid Accent 6" w:semiHidden="0" w:uiPriority="73" w:unhideWhenUsed="0"/>
+    <w:lsdException w:name="Subtle Emphasis" w:semiHidden="0" w:uiPriority="19" w:unhideWhenUsed="0" w:qFormat="1"/>
+    <w:lsdException w:name="Intense Emphasis" w:semiHidden="0" w:uiPriority="21" w:unhideWhenUsed="0" w:qFormat="1"/>
+    <w:lsdException w:name="Subtle Reference" w:semiHidden="0" w:uiPriority="31" w:unhideWhenUsed="0" w:qFormat="1"/>
+    <w:lsdException w:name="Intense Reference" w:semiHidden="0" w:uiPriority="32" w:unhideWhenUsed="0" w:qFormat="1"/>
+    <w:lsdException w:name="Book Title" w:semiHidden="0" w:uiPriority="33" w:unhideWhenUsed="0" w:qFormat="1"/>
+    <w:lsdException w:name="Bibliography" w:uiPriority="37"/>
+    <w:lsdException w:name="TOC Heading" w:uiPriority="39" w:qFormat="1"/>
+  </w:latentStyles>
+  <w:style w:type="paragraph" w:default="1" w:styleId="Normal">
+    <w:name w:val="Normal"/>
+    <w:qFormat/>
+  </w:style>
+  <w:style w:type="character" w:default="1" w:styleId="Fuentedeprrafopredeter">
+    <w:name w:val="Default Paragraph Font"/>
+    <w:uiPriority w:val="1"/>
+    <w:semiHidden/>
+    <w:unhideWhenUsed/>
+  </w:style>
+  <w:style w:type="table" w:default="1" w:styleId="Tablanormal">
+    <w:name w:val="Normal Table"/>
+    <w:uiPriority w:val="99"/>
+    <w:semiHidden/>
+    <w:unhideWhenUsed/>
+    <w:tblPr>
+      <w:tblInd w:w="0" w:type="dxa"/>
+      <w:tblCellMar>
+        <w:top w:w="0" w:type="dxa"/>
+        <w:left w:w="108" w:type="dxa"/>
+        <w:bottom w:w="0" w:type="dxa"/>
+        <w:right w:w="108" w:type="dxa"/>
+      </w:tblCellMar>
+    </w:tblPr>
+  </w:style>
+  <w:style w:type="numbering" w:default="1" w:styleId="Sinlista">
+    <w:name w:val="No List"/>
+    <w:uiPriority w:val="99"/>
+    <w:semiHidden/>
+    <w:unhideWhenUsed/>
   </w:style>
 </w:styles>
 </file>
@@ -4486,7 +4807,7 @@
 </file>
 
 <file path=customXml/itemProps1.xml><?xml version="1.0" encoding="utf-8"?>
-<ds:datastoreItem xmlns:ds="http://schemas.openxmlformats.org/officeDocument/2006/customXml" ds:itemID="{7EEB15D1-1C18-4CF4-9C6A-09C5E43E644D}">
+<ds:datastoreItem xmlns:ds="http://schemas.openxmlformats.org/officeDocument/2006/customXml" ds:itemID="{F0548ED0-610E-4D4B-AB92-C795009D8D3D}">
   <ds:schemaRefs>
     <ds:schemaRef ds:uri="http://schemas.openxmlformats.org/officeDocument/2006/bibliography"/>
   </ds:schemaRefs>

</xml_diff>